<commit_message>
changement chili con carne
</commit_message>
<xml_diff>
--- a/RECETTES/PATES/Pâtes Poulet Basquaises.docx
+++ b/RECETTES/PATES/Pâtes Poulet Basquaises.docx
@@ -111,7 +111,13 @@
         <w:rPr>
           <w:lang w:val="fr-CA"/>
         </w:rPr>
-        <w:t xml:space="preserve">1500g de </w:t>
+        <w:t>20</w:t>
+      </w:r>
+      <w:r>
+        <w:rPr>
+          <w:lang w:val="fr-CA"/>
+        </w:rPr>
+        <w:t xml:space="preserve">00g de </w:t>
       </w:r>
       <w:proofErr w:type="spellStart"/>
       <w:r>
@@ -145,7 +151,13 @@
         <w:rPr>
           <w:lang w:val="fr-CA"/>
         </w:rPr>
-        <w:t>800g  d oignons blanc en lamelles</w:t>
+        <w:t>1000g  d oignons rouges</w:t>
+      </w:r>
+      <w:r>
+        <w:rPr>
+          <w:lang w:val="fr-CA"/>
+        </w:rPr>
+        <w:t xml:space="preserve"> en lamelles</w:t>
       </w:r>
     </w:p>
     <w:p>
@@ -165,7 +177,13 @@
         <w:rPr>
           <w:lang w:val="fr-CA"/>
         </w:rPr>
-        <w:t>500g de poivrons jaunes en lamelles</w:t>
+        <w:t>7</w:t>
+      </w:r>
+      <w:r>
+        <w:rPr>
+          <w:lang w:val="fr-CA"/>
+        </w:rPr>
+        <w:t>00g de poivrons jaunes en lamelles</w:t>
       </w:r>
     </w:p>
     <w:p>
@@ -185,7 +203,13 @@
         <w:rPr>
           <w:lang w:val="fr-CA"/>
         </w:rPr>
-        <w:t>500g de poivrons rouges en lamelles</w:t>
+        <w:t>7</w:t>
+      </w:r>
+      <w:r>
+        <w:rPr>
+          <w:lang w:val="fr-CA"/>
+        </w:rPr>
+        <w:t>00g de poivrons rouges en lamelles</w:t>
       </w:r>
     </w:p>
     <w:p>
@@ -205,7 +229,13 @@
         <w:rPr>
           <w:lang w:val="fr-CA"/>
         </w:rPr>
-        <w:t>800g de tomates en dés</w:t>
+        <w:t>10</w:t>
+      </w:r>
+      <w:r>
+        <w:rPr>
+          <w:lang w:val="fr-CA"/>
+        </w:rPr>
+        <w:t>00g de tomates en dés</w:t>
       </w:r>
     </w:p>
     <w:p>
@@ -225,7 +255,13 @@
         <w:rPr>
           <w:lang w:val="fr-CA"/>
         </w:rPr>
-        <w:t xml:space="preserve">65g de </w:t>
+        <w:t>100</w:t>
+      </w:r>
+      <w:r>
+        <w:rPr>
+          <w:lang w:val="fr-CA"/>
+        </w:rPr>
+        <w:t xml:space="preserve">g de </w:t>
       </w:r>
       <w:proofErr w:type="spellStart"/>
       <w:r>
@@ -265,7 +301,19 @@
         <w:rPr>
           <w:lang w:val="fr-CA"/>
         </w:rPr>
-        <w:t>1 tète d ail  hachée</w:t>
+        <w:t xml:space="preserve">2 </w:t>
+      </w:r>
+      <w:r>
+        <w:rPr>
+          <w:lang w:val="fr-CA"/>
+        </w:rPr>
+        <w:t xml:space="preserve"> tète d ail  hachée</w:t>
+      </w:r>
+      <w:r>
+        <w:rPr>
+          <w:lang w:val="fr-CA"/>
+        </w:rPr>
+        <w:t xml:space="preserve"> 20gousses environ</w:t>
       </w:r>
     </w:p>
     <w:p>
@@ -287,6 +335,12 @@
         </w:rPr>
         <w:t>680ml de coulis de tomates</w:t>
       </w:r>
+      <w:r>
+        <w:rPr>
+          <w:lang w:val="fr-CA"/>
+        </w:rPr>
+        <w:t xml:space="preserve"> 369 ml pate tomate + 369 ml d eau</w:t>
+      </w:r>
     </w:p>
     <w:p>
       <w:pPr>
@@ -531,7 +585,13 @@
         <w:rPr>
           <w:lang w:val="fr-CA"/>
         </w:rPr>
-        <w:t>s poivrons pendant environ 5 minutes.</w:t>
+        <w:t>s poivrons pendant environ 10</w:t>
+      </w:r>
+      <w:r>
+        <w:rPr>
+          <w:lang w:val="fr-CA"/>
+        </w:rPr>
+        <w:t xml:space="preserve"> minutes.</w:t>
       </w:r>
     </w:p>
     <w:p>
@@ -562,13 +622,13 @@
         <w:rPr>
           <w:lang w:val="fr-CA"/>
         </w:rPr>
-        <w:t xml:space="preserve"> la cuisson encore 1 à</w:t>
-      </w:r>
-      <w:r>
-        <w:rPr>
-          <w:lang w:val="fr-CA"/>
-        </w:rPr>
-        <w:t xml:space="preserve"> 2 minutes</w:t>
+        <w:t xml:space="preserve"> la cuisson encore 4a5 </w:t>
+      </w:r>
+      <w:r>
+        <w:rPr>
+          <w:lang w:val="fr-CA"/>
+        </w:rPr>
+        <w:t>minutes</w:t>
       </w:r>
       <w:r>
         <w:rPr>
@@ -609,9 +669,6 @@
       </w:r>
       <w:proofErr w:type="spellStart"/>
       <w:r>
-        <w:rPr>
-          <w:lang w:val="es-ES_tradnl"/>
-        </w:rPr>
         <w:t>jalapenos</w:t>
       </w:r>
       <w:proofErr w:type="spellEnd"/>

</xml_diff>